<commit_message>
Update conversion script to use proper Word footnotes and preserve colors
Replaces custom annotation handling with native Word footnotes using the python-docx-2023 library, preserving original annotation colors.

Replit-Commit-Author: Agent
Replit-Commit-Session-Id: 2bf7bdb1-cdcf-4302-bf2e-9bec3caa7ed2
Replit-Commit-Checkpoint-Type: full_checkpoint
Replit-Commit-Event-Id: 7e6f137f-f816-402d-b275-f75a2e1c1e7f
Replit-Commit-Screenshot-Url: https://storage.googleapis.com/screenshot-production-us-central1/b737a897-176c-4be0-bcbe-e23f81221d35/2bf7bdb1-cdcf-4302-bf2e-9bec3caa7ed2/DbsaoHd
Replit-Helium-Checkpoint-Created: true
</commit_message>
<xml_diff>
--- a/output_docx/demo.docx
+++ b/output_docx/demo.docx
@@ -24,10 +24,10 @@
       </w:r>
       <w:r>
         <w:rPr>
-          <w:sz w:val="20"/>
-          <w:vertAlign w:val="superscript"/>
+          <w:rStyle w:val="FootnoteReference"/>
+          <w:color w:val="e74c3c"/>
         </w:rPr>
-        <w:t>[注1]</w:t>
+        <w:footnoteReference w:id="1"/>
       </w:r>
       <w:r>
         <w:rPr>
@@ -37,10 +37,10 @@
       </w:r>
       <w:r>
         <w:rPr>
-          <w:sz w:val="20"/>
-          <w:vertAlign w:val="superscript"/>
+          <w:rStyle w:val="FootnoteReference"/>
+          <w:color w:val="3498db"/>
         </w:rPr>
-        <w:t>[解讀1]</w:t>
+        <w:footnoteReference w:id="2"/>
       </w:r>
       <w:r>
         <w:rPr>
@@ -50,10 +50,10 @@
       </w:r>
       <w:r>
         <w:rPr>
-          <w:sz w:val="20"/>
-          <w:vertAlign w:val="superscript"/>
+          <w:rStyle w:val="FootnoteReference"/>
+          <w:color w:val="e74c3c"/>
         </w:rPr>
-        <w:t>[注2]</w:t>
+        <w:footnoteReference w:id="3"/>
       </w:r>
       <w:r>
         <w:rPr>
@@ -63,10 +63,10 @@
       </w:r>
       <w:r>
         <w:rPr>
-          <w:sz w:val="20"/>
-          <w:vertAlign w:val="superscript"/>
+          <w:rStyle w:val="FootnoteReference"/>
+          <w:color w:val="3498db"/>
         </w:rPr>
-        <w:t>[解讀2]</w:t>
+        <w:footnoteReference w:id="4"/>
       </w:r>
       <w:r>
         <w:rPr>
@@ -76,110 +76,16 @@
       </w:r>
       <w:r>
         <w:rPr>
-          <w:sz w:val="20"/>
-          <w:vertAlign w:val="superscript"/>
+          <w:rStyle w:val="FootnoteReference"/>
+          <w:color w:val="9b59b6"/>
         </w:rPr>
-        <w:t>[脂批1]</w:t>
+        <w:footnoteReference w:id="5"/>
       </w:r>
       <w:r>
         <w:rPr>
           <w:sz w:val="28"/>
         </w:rPr>
         <w:t>。</w:t>
-      </w:r>
-    </w:p>
-    <w:p/>
-    <w:p/>
-    <w:p>
-      <w:r>
-        <w:rPr>
-          <w:sz w:val="20"/>
-        </w:rPr>
-        <w:t>──────────────────────────────</w:t>
-      </w:r>
-    </w:p>
-    <w:p>
-      <w:r>
-        <w:rPr>
-          <w:b/>
-          <w:sz w:val="28"/>
-        </w:rPr>
-        <w:t>【注釋】</w:t>
-      </w:r>
-    </w:p>
-    <w:p>
-      <w:r>
-        <w:rPr>
-          <w:b/>
-          <w:sz w:val="22"/>
-        </w:rPr>
-        <w:t xml:space="preserve">注1: </w:t>
-      </w:r>
-      <w:r>
-        <w:rPr>
-          <w:sz w:val="22"/>
-        </w:rPr>
-        <w:t>師：老師，指有專門知識或技能的人。</w:t>
-      </w:r>
-    </w:p>
-    <w:p>
-      <w:r>
-        <w:rPr>
-          <w:b/>
-          <w:sz w:val="22"/>
-        </w:rPr>
-        <w:t xml:space="preserve">解讀1: </w:t>
-      </w:r>
-      <w:r>
-        <w:rPr>
-          <w:sz w:val="22"/>
-        </w:rPr>
-        <w:t>這句話說明老師的三個職責：傳授道理、教授學業、解答疑惑。</w:t>
-      </w:r>
-    </w:p>
-    <w:p>
-      <w:r>
-        <w:rPr>
-          <w:b/>
-          <w:sz w:val="22"/>
-        </w:rPr>
-        <w:t xml:space="preserve">注2: </w:t>
-      </w:r>
-      <w:r>
-        <w:rPr>
-          <w:sz w:val="22"/>
-        </w:rPr>
-        <w:t>孰：誰。</w:t>
-      </w:r>
-    </w:p>
-    <w:p>
-      <w:r>
-        <w:rPr>
-          <w:b/>
-          <w:sz w:val="22"/>
-        </w:rPr>
-        <w:t xml:space="preserve">解讀2: </w:t>
-      </w:r>
-      <w:r>
-        <w:rPr>
-          <w:sz w:val="22"/>
-        </w:rPr>
-        <w:t>有疑惑卻不向老師請教，那疑惑就永遠無法解開。</w:t>
-      </w:r>
-    </w:p>
-    <w:p>
-      <w:r>
-        <w:rPr>
-          <w:b/>
-          <w:sz w:val="22"/>
-        </w:rPr>
-        <w:t xml:space="preserve">脂批1: </w:t>
-      </w:r>
-      <w:r>
-        <w:rPr>
-          <w:sz w:val="22"/>
-        </w:rPr>
-        <w:t>此開卷第一回也。作者自云曾歷過一番夢幻之後，故將真事隱去。</w:t>
       </w:r>
     </w:p>
     <w:sectPr>
@@ -191,6 +97,111 @@
     </w:sectPr>
   </w:body>
 </w:document>
+</file>
+
+<file path=word/footnotes.xml><?xml version="1.0" encoding="utf-8"?>
+<w:footnotes xmlns:wpc="http://schemas.microsoft.com/office/word/2010/wordprocessingCanvas" xmlns:cx="http://schemas.microsoft.com/office/drawing/2014/chartex" xmlns:cx1="http://schemas.microsoft.com/office/drawing/2015/9/8/chartex" xmlns:mc="http://schemas.openxmlformats.org/markup-compatibility/2006" xmlns:o="urn:schemas-microsoft-com:office:office" xmlns:r="http://schemas.openxmlformats.org/officeDocument/2006/relationships" xmlns:m="http://schemas.openxmlformats.org/officeDocument/2006/math" xmlns:v="urn:schemas-microsoft-com:vml" xmlns:wp14="http://schemas.microsoft.com/office/word/2010/wordprocessingDrawing" xmlns:wp="http://schemas.openxmlformats.org/drawingml/2006/wordprocessingDrawing" xmlns:w10="urn:schemas-microsoft-com:office:word" xmlns:w="http://schemas.openxmlformats.org/wordprocessingml/2006/main" xmlns:w14="http://schemas.microsoft.com/office/word/2010/wordml" xmlns:w15="http://schemas.microsoft.com/office/word/2012/wordml" xmlns:w16se="http://schemas.microsoft.com/office/word/2015/wordml/symex" xmlns:wpg="http://schemas.microsoft.com/office/word/2010/wordprocessingGroup" xmlns:wpi="http://schemas.microsoft.com/office/word/2010/wordprocessingInk" xmlns:wne="http://schemas.microsoft.com/office/word/2006/wordml" xmlns:wps="http://schemas.microsoft.com/office/word/2010/wordprocessingShape" mc:Ignorable="w14 w15 w16se wp14">
+  <w:footnote w:type="separator" w:id="-1">
+    <w:p>
+      <w:pPr>
+        <w:spacing w:after="0" w:line="240" w:lineRule="auto"/>
+      </w:pPr>
+      <w:r>
+        <w:separator/>
+      </w:r>
+    </w:p>
+  </w:footnote>
+  <w:footnote w:type="continuationSeparator" w:id="0">
+    <w:p>
+      <w:pPr>
+        <w:spacing w:after="0" w:line="240" w:lineRule="auto"/>
+      </w:pPr>
+      <w:r>
+        <w:continuationSeparator/>
+      </w:r>
+    </w:p>
+  </w:footnote>
+  <w:footnote w:id="1">
+    <w:p>
+      <w:pPr>
+        <w:pStyle w:val="FootnoteText"/>
+      </w:pPr>
+      <w:r>
+        <w:rPr>
+          <w:rStyle w:val="FootnoteReference"/>
+        </w:rPr>
+        <w:footnoteRef/>
+      </w:r>
+      <w:r>
+        <w:t xml:space="preserve"> 【注1】師：老師，指有專門知識或技能的人。</w:t>
+      </w:r>
+    </w:p>
+  </w:footnote>
+  <w:footnote w:id="2">
+    <w:p>
+      <w:pPr>
+        <w:pStyle w:val="FootnoteText"/>
+      </w:pPr>
+      <w:r>
+        <w:rPr>
+          <w:rStyle w:val="FootnoteReference"/>
+        </w:rPr>
+        <w:footnoteRef/>
+      </w:r>
+      <w:r>
+        <w:t xml:space="preserve"> 【解讀1】這句話說明老師的三個職責：傳授道理、教授學業、解答疑惑。</w:t>
+      </w:r>
+    </w:p>
+  </w:footnote>
+  <w:footnote w:id="3">
+    <w:p>
+      <w:pPr>
+        <w:pStyle w:val="FootnoteText"/>
+      </w:pPr>
+      <w:r>
+        <w:rPr>
+          <w:rStyle w:val="FootnoteReference"/>
+        </w:rPr>
+        <w:footnoteRef/>
+      </w:r>
+      <w:r>
+        <w:t xml:space="preserve"> 【注2】孰：誰。</w:t>
+      </w:r>
+    </w:p>
+  </w:footnote>
+  <w:footnote w:id="4">
+    <w:p>
+      <w:pPr>
+        <w:pStyle w:val="FootnoteText"/>
+      </w:pPr>
+      <w:r>
+        <w:rPr>
+          <w:rStyle w:val="FootnoteReference"/>
+        </w:rPr>
+        <w:footnoteRef/>
+      </w:r>
+      <w:r>
+        <w:t xml:space="preserve"> 【解讀2】有疑惑卻不向老師請教，那疑惑就永遠無法解開。</w:t>
+      </w:r>
+    </w:p>
+  </w:footnote>
+  <w:footnote w:id="5">
+    <w:p>
+      <w:pPr>
+        <w:pStyle w:val="FootnoteText"/>
+      </w:pPr>
+      <w:r>
+        <w:rPr>
+          <w:rStyle w:val="FootnoteReference"/>
+        </w:rPr>
+        <w:footnoteRef/>
+      </w:r>
+      <w:r>
+        <w:t xml:space="preserve"> 【脂批1】此開卷第一回也。作者自云曾歷過一番夢幻之後，故將真事隱去。</w:t>
+      </w:r>
+    </w:p>
+  </w:footnote>
+</w:footnotes>
 </file>
 
 <file path=word/numbering.xml><?xml version="1.0" encoding="utf-8"?>

</xml_diff>

<commit_message>
Update document conversion to remove footnote numbering and color labels
Modify the markdown to DOCX conversion script to remove automatic numbering from footnote labels, use only the base label, and apply the specified colors to these labels within the footnotes.

Replit-Commit-Author: Agent
Replit-Commit-Session-Id: 2bf7bdb1-cdcf-4302-bf2e-9bec3caa7ed2
Replit-Commit-Checkpoint-Type: full_checkpoint
Replit-Commit-Event-Id: db8dac02-3b3c-47c5-87fc-9d14b5573b28
Replit-Commit-Screenshot-Url: https://storage.googleapis.com/screenshot-production-us-central1/b737a897-176c-4be0-bcbe-e23f81221d35/2bf7bdb1-cdcf-4302-bf2e-9bec3caa7ed2/DbsaoHd
Replit-Helium-Checkpoint-Created: true
</commit_message>
<xml_diff>
--- a/output_docx/demo.docx
+++ b/output_docx/demo.docx
@@ -31,6 +31,14 @@
       </w:r>
       <w:r>
         <w:rPr>
+          <w:color w:val="E74C3C"/>
+          <w:sz w:val="20"/>
+          <w:vertAlign w:val="superscript"/>
+        </w:rPr>
+        <w:t>[注]</w:t>
+      </w:r>
+      <w:r>
+        <w:rPr>
           <w:sz w:val="28"/>
         </w:rPr>
         <w:t>。師者，所以傳道受業解惑也</w:t>
@@ -41,6 +49,14 @@
           <w:color w:val="3498db"/>
         </w:rPr>
         <w:footnoteReference w:id="2"/>
+      </w:r>
+      <w:r>
+        <w:rPr>
+          <w:color w:val="3498DB"/>
+          <w:sz w:val="20"/>
+          <w:vertAlign w:val="superscript"/>
+        </w:rPr>
+        <w:t>[解讀]</w:t>
       </w:r>
       <w:r>
         <w:rPr>
@@ -57,6 +73,14 @@
       </w:r>
       <w:r>
         <w:rPr>
+          <w:color w:val="E74C3C"/>
+          <w:sz w:val="20"/>
+          <w:vertAlign w:val="superscript"/>
+        </w:rPr>
+        <w:t>[注]</w:t>
+      </w:r>
+      <w:r>
+        <w:rPr>
           <w:sz w:val="28"/>
         </w:rPr>
         <w:t>？惑而不從師，其為惑也</w:t>
@@ -70,6 +94,14 @@
       </w:r>
       <w:r>
         <w:rPr>
+          <w:color w:val="3498DB"/>
+          <w:sz w:val="20"/>
+          <w:vertAlign w:val="superscript"/>
+        </w:rPr>
+        <w:t>[解讀]</w:t>
+      </w:r>
+      <w:r>
+        <w:rPr>
           <w:sz w:val="28"/>
         </w:rPr>
         <w:t>，終不解矣</w:t>
@@ -80,6 +112,14 @@
           <w:color w:val="9b59b6"/>
         </w:rPr>
         <w:footnoteReference w:id="5"/>
+      </w:r>
+      <w:r>
+        <w:rPr>
+          <w:color w:val="9B59B6"/>
+          <w:sz w:val="20"/>
+          <w:vertAlign w:val="superscript"/>
+        </w:rPr>
+        <w:t>[脂批]</w:t>
       </w:r>
       <w:r>
         <w:rPr>
@@ -133,7 +173,7 @@
         <w:footnoteRef/>
       </w:r>
       <w:r>
-        <w:t xml:space="preserve"> 【注1】師：老師，指有專門知識或技能的人。</w:t>
+        <w:t xml:space="preserve"> 【注】師：老師，指有專門知識或技能的人。</w:t>
       </w:r>
     </w:p>
   </w:footnote>
@@ -149,7 +189,7 @@
         <w:footnoteRef/>
       </w:r>
       <w:r>
-        <w:t xml:space="preserve"> 【解讀1】這句話說明老師的三個職責：傳授道理、教授學業、解答疑惑。</w:t>
+        <w:t xml:space="preserve"> 【解讀】這句話說明老師的三個職責：傳授道理、教授學業、解答疑惑。</w:t>
       </w:r>
     </w:p>
   </w:footnote>
@@ -165,7 +205,7 @@
         <w:footnoteRef/>
       </w:r>
       <w:r>
-        <w:t xml:space="preserve"> 【注2】孰：誰。</w:t>
+        <w:t xml:space="preserve"> 【注】孰：誰。</w:t>
       </w:r>
     </w:p>
   </w:footnote>
@@ -181,7 +221,7 @@
         <w:footnoteRef/>
       </w:r>
       <w:r>
-        <w:t xml:space="preserve"> 【解讀2】有疑惑卻不向老師請教，那疑惑就永遠無法解開。</w:t>
+        <w:t xml:space="preserve"> 【解讀】有疑惑卻不向老師請教，那疑惑就永遠無法解開。</w:t>
       </w:r>
     </w:p>
   </w:footnote>
@@ -197,7 +237,7 @@
         <w:footnoteRef/>
       </w:r>
       <w:r>
-        <w:t xml:space="preserve"> 【脂批1】此開卷第一回也。作者自云曾歷過一番夢幻之後，故將真事隱去。</w:t>
+        <w:t xml:space="preserve"> 【脂批】此開卷第一回也。作者自云曾歷過一番夢幻之後，故將真事隱去。</w:t>
       </w:r>
     </w:p>
   </w:footnote>

</xml_diff>

<commit_message>
Improve document formatting by correctly rendering lists and digits
Update scripts to apply proper Word list styles and convert Arabic numerals to full-width characters for improved vertical alignment and consistent formatting across all generated DOCX files.

Replit-Commit-Author: Agent
Replit-Commit-Session-Id: 2bf7bdb1-cdcf-4302-bf2e-9bec3caa7ed2
Replit-Commit-Checkpoint-Type: full_checkpoint
Replit-Commit-Event-Id: 06c5bacd-f42e-4944-9d49-12699d21a5c4
Replit-Commit-Screenshot-Url: https://storage.googleapis.com/screenshot-production-us-central1/b737a897-176c-4be0-bcbe-e23f81221d35/2bf7bdb1-cdcf-4302-bf2e-9bec3caa7ed2/l53B1z4
Replit-Helium-Checkpoint-Created: true
</commit_message>
<xml_diff>
--- a/output_docx/demo.docx
+++ b/output_docx/demo.docx
@@ -34,7 +34,7 @@
           <w:sz w:val="22"/>
           <w:vertAlign w:val="superscript"/>
         </w:rPr>
-        <w:t>注1</w:t>
+        <w:t>注１</w:t>
       </w:r>
       <w:r>
         <w:rPr>
@@ -52,7 +52,7 @@
           <w:sz w:val="22"/>
           <w:vertAlign w:val="superscript"/>
         </w:rPr>
-        <w:t>解讀1</w:t>
+        <w:t>解讀１</w:t>
       </w:r>
       <w:r>
         <w:rPr>
@@ -70,7 +70,7 @@
           <w:sz w:val="22"/>
           <w:vertAlign w:val="superscript"/>
         </w:rPr>
-        <w:t>注2</w:t>
+        <w:t>注２</w:t>
       </w:r>
       <w:r>
         <w:rPr>
@@ -88,7 +88,7 @@
           <w:sz w:val="22"/>
           <w:vertAlign w:val="superscript"/>
         </w:rPr>
-        <w:t>解讀2</w:t>
+        <w:t>解讀２</w:t>
       </w:r>
       <w:r>
         <w:rPr>
@@ -106,7 +106,7 @@
           <w:sz w:val="22"/>
           <w:vertAlign w:val="superscript"/>
         </w:rPr>
-        <w:t>脂批1</w:t>
+        <w:t>脂批１</w:t>
       </w:r>
       <w:r>
         <w:rPr>
@@ -150,7 +150,7 @@
           <w:color w:val="E74C3C"/>
           <w:sz w:val="22"/>
         </w:rPr>
-        <w:t>注1</w:t>
+        <w:t>注１</w:t>
       </w:r>
       <w:r>
         <w:rPr>
@@ -180,7 +180,7 @@
           <w:color w:val="E74C3C"/>
           <w:sz w:val="22"/>
         </w:rPr>
-        <w:t>注2</w:t>
+        <w:t>注２</w:t>
       </w:r>
       <w:r>
         <w:rPr>
@@ -224,7 +224,7 @@
           <w:color w:val="3498DB"/>
           <w:sz w:val="22"/>
         </w:rPr>
-        <w:t>解讀1</w:t>
+        <w:t>解讀１</w:t>
       </w:r>
       <w:r>
         <w:rPr>
@@ -254,7 +254,7 @@
           <w:color w:val="3498DB"/>
           <w:sz w:val="22"/>
         </w:rPr>
-        <w:t>解讀2</w:t>
+        <w:t>解讀２</w:t>
       </w:r>
       <w:r>
         <w:rPr>
@@ -298,7 +298,7 @@
           <w:color w:val="9B59B6"/>
           <w:sz w:val="22"/>
         </w:rPr>
-        <w:t>脂批1</w:t>
+        <w:t>脂批１</w:t>
       </w:r>
       <w:r>
         <w:rPr>

</xml_diff>